<commit_message>
Aggiornati cockburn, use case e mockup app
-Aggiornati i cockburn come abbiamo deciso
-Modificato use case diagram mettendo tutti i casi d'uso dell'anagrafica
in un unico caso d'uso "Manages customers informations"
-Aggiustati mockup dell'applicazione mobile
</commit_message>
<xml_diff>
--- a/Doc/Requirements/Cockburn Diagrams/ReadingsApp.docx
+++ b/Doc/Requirements/Cockburn Diagrams/ReadingsApp.docx
@@ -1,6 +1,6 @@
 
 <file path=word/document.xml><?xml version="1.0" encoding="utf-8"?>
-<w:document xmlns:wpc="http://schemas.microsoft.com/office/word/2010/wordprocessingCanvas" xmlns:cx="http://schemas.microsoft.com/office/drawing/2014/chartex" xmlns:cx1="http://schemas.microsoft.com/office/drawing/2015/9/8/chartex" xmlns:mc="http://schemas.openxmlformats.org/markup-compatibility/2006" xmlns:o="urn:schemas-microsoft-com:office:office" xmlns:r="http://schemas.openxmlformats.org/officeDocument/2006/relationships" xmlns:m="http://schemas.openxmlformats.org/officeDocument/2006/math" xmlns:v="urn:schemas-microsoft-com:vml" xmlns:wp14="http://schemas.microsoft.com/office/word/2010/wordprocessingDrawing" xmlns:wp="http://schemas.openxmlformats.org/drawingml/2006/wordprocessingDrawing" xmlns:w10="urn:schemas-microsoft-com:office:word" xmlns:w="http://schemas.openxmlformats.org/wordprocessingml/2006/main" xmlns:w14="http://schemas.microsoft.com/office/word/2010/wordml" xmlns:w15="http://schemas.microsoft.com/office/word/2012/wordml" xmlns:w16se="http://schemas.microsoft.com/office/word/2015/wordml/symex" xmlns:wpg="http://schemas.microsoft.com/office/word/2010/wordprocessingGroup" xmlns:wpi="http://schemas.microsoft.com/office/word/2010/wordprocessingInk" xmlns:wne="http://schemas.microsoft.com/office/word/2006/wordml" xmlns:wps="http://schemas.microsoft.com/office/word/2010/wordprocessingShape" mc:Ignorable="w14 w15 w16se wp14">
+<w:document xmlns:wpc="http://schemas.microsoft.com/office/word/2010/wordprocessingCanvas" xmlns:cx="http://schemas.microsoft.com/office/drawing/2014/chartex" xmlns:mc="http://schemas.openxmlformats.org/markup-compatibility/2006" xmlns:o="urn:schemas-microsoft-com:office:office" xmlns:r="http://schemas.openxmlformats.org/officeDocument/2006/relationships" xmlns:m="http://schemas.openxmlformats.org/officeDocument/2006/math" xmlns:v="urn:schemas-microsoft-com:vml" xmlns:wp14="http://schemas.microsoft.com/office/word/2010/wordprocessingDrawing" xmlns:wp="http://schemas.openxmlformats.org/drawingml/2006/wordprocessingDrawing" xmlns:w10="urn:schemas-microsoft-com:office:word" xmlns:w="http://schemas.openxmlformats.org/wordprocessingml/2006/main" xmlns:w14="http://schemas.microsoft.com/office/word/2010/wordml" xmlns:w15="http://schemas.microsoft.com/office/word/2012/wordml" xmlns:w16se="http://schemas.microsoft.com/office/word/2015/wordml/symex" xmlns:wpg="http://schemas.microsoft.com/office/word/2010/wordprocessingGroup" xmlns:wpi="http://schemas.microsoft.com/office/word/2010/wordprocessingInk" xmlns:wne="http://schemas.microsoft.com/office/word/2006/wordml" xmlns:wps="http://schemas.microsoft.com/office/word/2010/wordprocessingShape" mc:Ignorable="w14 w15 w16se wp14">
   <w:body>
     <w:tbl>
       <w:tblPr>
@@ -14,8 +14,8 @@
       </w:tblPr>
       <w:tblGrid>
         <w:gridCol w:w="1633"/>
-        <w:gridCol w:w="950"/>
-        <w:gridCol w:w="3515"/>
+        <w:gridCol w:w="1051"/>
+        <w:gridCol w:w="3414"/>
         <w:gridCol w:w="4281"/>
       </w:tblGrid>
       <w:tr>
@@ -102,18 +102,40 @@
                 <w:szCs w:val="24"/>
                 <w:lang w:val="en-GB"/>
               </w:rPr>
-              <w:t>//NOME?</w:t>
-            </w:r>
-            <w:r>
-              <w:rPr>
-                <w:i/>
-                <w:iCs/>
-                <w:sz w:val="24"/>
-                <w:szCs w:val="24"/>
-                <w:lang w:val="en-GB"/>
-              </w:rPr>
-              <w:t xml:space="preserve"> </w:t>
-            </w:r>
+              <w:t xml:space="preserve"> Sends </w:t>
+            </w:r>
+            <w:r>
+              <w:rPr>
+                <w:i/>
+                <w:iCs/>
+                <w:sz w:val="24"/>
+                <w:szCs w:val="24"/>
+                <w:lang w:val="en-GB"/>
+              </w:rPr>
+              <w:t xml:space="preserve">meter </w:t>
+            </w:r>
+            <w:r>
+              <w:rPr>
+                <w:i/>
+                <w:iCs/>
+                <w:sz w:val="24"/>
+                <w:szCs w:val="24"/>
+                <w:lang w:val="en-GB"/>
+              </w:rPr>
+              <w:t>reading</w:t>
+            </w:r>
+            <w:r>
+              <w:rPr>
+                <w:i/>
+                <w:iCs/>
+                <w:sz w:val="24"/>
+                <w:szCs w:val="24"/>
+                <w:lang w:val="en-GB"/>
+              </w:rPr>
+              <w:t>s</w:t>
+            </w:r>
+            <w:bookmarkStart w:id="0" w:name="_GoBack"/>
+            <w:bookmarkEnd w:id="0"/>
           </w:p>
         </w:tc>
       </w:tr>
@@ -362,6 +384,14 @@
                 <w:lang w:val="en-GB"/>
               </w:rPr>
             </w:pPr>
+            <w:r>
+              <w:rPr>
+                <w:sz w:val="24"/>
+                <w:szCs w:val="24"/>
+                <w:lang w:val="en-GB"/>
+              </w:rPr>
+              <w:t>User must be logged in.</w:t>
+            </w:r>
           </w:p>
         </w:tc>
       </w:tr>
@@ -428,19 +458,60 @@
           <w:p>
             <w:pPr>
               <w:spacing w:after="0"/>
-              <w:rPr>
-                <w:sz w:val="24"/>
-                <w:szCs w:val="24"/>
-                <w:lang w:val="en-GB"/>
-              </w:rPr>
-            </w:pPr>
-            <w:r>
-              <w:rPr>
-                <w:sz w:val="24"/>
-                <w:szCs w:val="24"/>
-                <w:lang w:val="en-GB"/>
-              </w:rPr>
-              <w:t>(OPERATORE) saves the water consumption and send it to the server.</w:t>
+              <w:jc w:val="both"/>
+              <w:rPr>
+                <w:sz w:val="24"/>
+                <w:szCs w:val="24"/>
+                <w:lang w:val="en-GB"/>
+              </w:rPr>
+            </w:pPr>
+            <w:r>
+              <w:rPr>
+                <w:sz w:val="24"/>
+                <w:szCs w:val="24"/>
+                <w:lang w:val="en-GB"/>
+              </w:rPr>
+              <w:t>The Reading</w:t>
+            </w:r>
+            <w:r>
+              <w:rPr>
+                <w:sz w:val="24"/>
+                <w:szCs w:val="24"/>
+                <w:lang w:val="en-GB"/>
+              </w:rPr>
+              <w:t xml:space="preserve"> </w:t>
+            </w:r>
+            <w:r>
+              <w:rPr>
+                <w:sz w:val="24"/>
+                <w:szCs w:val="24"/>
+                <w:lang w:val="en-GB"/>
+              </w:rPr>
+              <w:t xml:space="preserve"> Operator </w:t>
+            </w:r>
+            <w:r>
+              <w:rPr>
+                <w:sz w:val="24"/>
+                <w:szCs w:val="24"/>
+                <w:lang w:val="en-GB"/>
+              </w:rPr>
+              <w:t>saves the water consumption and send</w:t>
+            </w:r>
+            <w:r>
+              <w:rPr>
+                <w:sz w:val="24"/>
+                <w:szCs w:val="24"/>
+                <w:lang w:val="en-GB"/>
+              </w:rPr>
+              <w:t>s</w:t>
+            </w:r>
+            <w:r>
+              <w:rPr>
+                <w:sz w:val="24"/>
+                <w:szCs w:val="24"/>
+                <w:lang w:val="en-GB"/>
+              </w:rPr>
+              <w:t xml:space="preserve"> it to the server.</w:t>
             </w:r>
           </w:p>
         </w:tc>
@@ -520,25 +591,41 @@
                 <w:szCs w:val="24"/>
                 <w:lang w:val="en-GB"/>
               </w:rPr>
-              <w:t>(OPERATORE) closes the application.</w:t>
-            </w:r>
-          </w:p>
-          <w:p>
-            <w:pPr>
-              <w:spacing w:after="0"/>
-              <w:rPr>
-                <w:sz w:val="24"/>
-                <w:szCs w:val="24"/>
-                <w:lang w:val="en-GB"/>
-              </w:rPr>
-            </w:pPr>
-            <w:r>
-              <w:rPr>
-                <w:sz w:val="24"/>
-                <w:szCs w:val="24"/>
-                <w:lang w:val="en-GB"/>
-              </w:rPr>
-              <w:t>(OPERATORE) doesn’t have readings left to do.</w:t>
+              <w:t xml:space="preserve">The Readings Operator </w:t>
+            </w:r>
+            <w:r>
+              <w:rPr>
+                <w:sz w:val="24"/>
+                <w:szCs w:val="24"/>
+                <w:lang w:val="en-GB"/>
+              </w:rPr>
+              <w:t>closes the application.</w:t>
+            </w:r>
+          </w:p>
+          <w:p>
+            <w:pPr>
+              <w:spacing w:after="0"/>
+              <w:rPr>
+                <w:sz w:val="24"/>
+                <w:szCs w:val="24"/>
+                <w:lang w:val="en-GB"/>
+              </w:rPr>
+            </w:pPr>
+            <w:r>
+              <w:rPr>
+                <w:sz w:val="24"/>
+                <w:szCs w:val="24"/>
+                <w:lang w:val="en-GB"/>
+              </w:rPr>
+              <w:t>The Readings Operator</w:t>
+            </w:r>
+            <w:r>
+              <w:rPr>
+                <w:sz w:val="24"/>
+                <w:szCs w:val="24"/>
+                <w:lang w:val="en-GB"/>
+              </w:rPr>
+              <w:t xml:space="preserve"> doesn’t have readings left to do.</w:t>
             </w:r>
           </w:p>
           <w:p>
@@ -636,7 +723,7 @@
                 <w:szCs w:val="24"/>
                 <w:lang w:val="en-GB"/>
               </w:rPr>
-              <w:t>(OPERATORE)</w:t>
+              <w:t>Readings Operator</w:t>
             </w:r>
           </w:p>
         </w:tc>
@@ -722,14 +809,16 @@
               <w:rPr>
                 <w:sz w:val="24"/>
                 <w:szCs w:val="24"/>
-              </w:rPr>
-            </w:pPr>
-            <w:r>
-              <w:rPr>
-                <w:sz w:val="24"/>
-                <w:szCs w:val="24"/>
-              </w:rPr>
-              <w:t>//AIUTO</w:t>
+                <w:lang w:val="en-GB"/>
+              </w:rPr>
+            </w:pPr>
+            <w:r>
+              <w:rPr>
+                <w:sz w:val="24"/>
+                <w:szCs w:val="24"/>
+                <w:lang w:val="en-GB"/>
+              </w:rPr>
+              <w:t>User logs in the mobile app.</w:t>
             </w:r>
           </w:p>
         </w:tc>
@@ -775,7 +864,7 @@
         </w:tc>
         <w:tc>
           <w:tcPr>
-            <w:tcW w:w="950" w:type="dxa"/>
+            <w:tcW w:w="1051" w:type="dxa"/>
             <w:tcBorders>
               <w:top w:val="single" w:sz="8" w:space="0" w:color="000000"/>
               <w:left w:val="single" w:sz="8" w:space="0" w:color="000000"/>
@@ -822,7 +911,7 @@
         </w:tc>
         <w:tc>
           <w:tcPr>
-            <w:tcW w:w="3515" w:type="dxa"/>
+            <w:tcW w:w="3414" w:type="dxa"/>
             <w:tcBorders>
               <w:top w:val="single" w:sz="8" w:space="0" w:color="000000"/>
               <w:left w:val="single" w:sz="8" w:space="0" w:color="000000"/>
@@ -846,7 +935,27 @@
                 <w:sz w:val="24"/>
                 <w:szCs w:val="24"/>
               </w:rPr>
-              <w:t>(OPERATORE)</w:t>
+              <w:t xml:space="preserve"> </w:t>
+            </w:r>
+            <w:proofErr w:type="spellStart"/>
+            <w:r>
+              <w:rPr>
+                <w:b/>
+                <w:bCs/>
+                <w:sz w:val="24"/>
+                <w:szCs w:val="24"/>
+              </w:rPr>
+              <w:t>Readings</w:t>
+            </w:r>
+            <w:proofErr w:type="spellEnd"/>
+            <w:r>
+              <w:rPr>
+                <w:b/>
+                <w:bCs/>
+                <w:sz w:val="24"/>
+                <w:szCs w:val="24"/>
+              </w:rPr>
+              <w:t xml:space="preserve"> Operator</w:t>
             </w:r>
           </w:p>
         </w:tc>
@@ -869,6 +978,15 @@
                 <w:szCs w:val="24"/>
               </w:rPr>
             </w:pPr>
+            <w:r>
+              <w:rPr>
+                <w:b/>
+                <w:bCs/>
+                <w:sz w:val="24"/>
+                <w:szCs w:val="24"/>
+              </w:rPr>
+              <w:t xml:space="preserve"> </w:t>
+            </w:r>
             <w:r>
               <w:rPr>
                 <w:b/>
@@ -908,7 +1026,7 @@
         </w:tc>
         <w:tc>
           <w:tcPr>
-            <w:tcW w:w="950" w:type="dxa"/>
+            <w:tcW w:w="1051" w:type="dxa"/>
             <w:tcBorders>
               <w:top w:val="single" w:sz="8" w:space="0" w:color="000000"/>
               <w:left w:val="single" w:sz="8" w:space="0" w:color="000000"/>
@@ -945,7 +1063,7 @@
         </w:tc>
         <w:tc>
           <w:tcPr>
-            <w:tcW w:w="3515" w:type="dxa"/>
+            <w:tcW w:w="3414" w:type="dxa"/>
             <w:tcBorders>
               <w:top w:val="single" w:sz="8" w:space="0" w:color="000000"/>
               <w:left w:val="single" w:sz="8" w:space="0" w:color="000000"/>
@@ -1066,7 +1184,7 @@
         </w:tc>
         <w:tc>
           <w:tcPr>
-            <w:tcW w:w="950" w:type="dxa"/>
+            <w:tcW w:w="1051" w:type="dxa"/>
             <w:tcBorders>
               <w:top w:val="single" w:sz="8" w:space="0" w:color="000000"/>
               <w:left w:val="single" w:sz="8" w:space="0" w:color="000000"/>
@@ -1103,7 +1221,7 @@
         </w:tc>
         <w:tc>
           <w:tcPr>
-            <w:tcW w:w="3515" w:type="dxa"/>
+            <w:tcW w:w="3414" w:type="dxa"/>
             <w:tcBorders>
               <w:top w:val="single" w:sz="8" w:space="0" w:color="000000"/>
               <w:left w:val="single" w:sz="8" w:space="0" w:color="000000"/>
@@ -1196,7 +1314,7 @@
         </w:tc>
         <w:tc>
           <w:tcPr>
-            <w:tcW w:w="950" w:type="dxa"/>
+            <w:tcW w:w="1051" w:type="dxa"/>
             <w:tcBorders>
               <w:top w:val="single" w:sz="8" w:space="0" w:color="000000"/>
               <w:left w:val="single" w:sz="8" w:space="0" w:color="000000"/>
@@ -1233,7 +1351,7 @@
         </w:tc>
         <w:tc>
           <w:tcPr>
-            <w:tcW w:w="3515" w:type="dxa"/>
+            <w:tcW w:w="3414" w:type="dxa"/>
             <w:tcBorders>
               <w:top w:val="single" w:sz="8" w:space="0" w:color="000000"/>
               <w:left w:val="single" w:sz="8" w:space="0" w:color="000000"/>
@@ -1322,7 +1440,7 @@
         </w:tc>
         <w:tc>
           <w:tcPr>
-            <w:tcW w:w="950" w:type="dxa"/>
+            <w:tcW w:w="1051" w:type="dxa"/>
             <w:tcBorders>
               <w:top w:val="single" w:sz="8" w:space="0" w:color="000000"/>
               <w:left w:val="single" w:sz="8" w:space="0" w:color="000000"/>
@@ -1359,7 +1477,7 @@
         </w:tc>
         <w:tc>
           <w:tcPr>
-            <w:tcW w:w="3515" w:type="dxa"/>
+            <w:tcW w:w="3414" w:type="dxa"/>
             <w:tcBorders>
               <w:top w:val="single" w:sz="8" w:space="0" w:color="000000"/>
               <w:left w:val="single" w:sz="8" w:space="0" w:color="000000"/>
@@ -1452,7 +1570,7 @@
         </w:tc>
         <w:tc>
           <w:tcPr>
-            <w:tcW w:w="950" w:type="dxa"/>
+            <w:tcW w:w="1051" w:type="dxa"/>
             <w:tcBorders>
               <w:top w:val="single" w:sz="8" w:space="0" w:color="000000"/>
               <w:left w:val="single" w:sz="8" w:space="0" w:color="000000"/>
@@ -1489,7 +1607,7 @@
         </w:tc>
         <w:tc>
           <w:tcPr>
-            <w:tcW w:w="3515" w:type="dxa"/>
+            <w:tcW w:w="3414" w:type="dxa"/>
             <w:tcBorders>
               <w:top w:val="single" w:sz="8" w:space="0" w:color="000000"/>
               <w:left w:val="single" w:sz="8" w:space="0" w:color="000000"/>
@@ -1590,7 +1708,7 @@
         </w:tc>
         <w:tc>
           <w:tcPr>
-            <w:tcW w:w="950" w:type="dxa"/>
+            <w:tcW w:w="1051" w:type="dxa"/>
             <w:tcBorders>
               <w:top w:val="single" w:sz="8" w:space="0" w:color="000000"/>
               <w:left w:val="single" w:sz="8" w:space="0" w:color="000000"/>
@@ -1630,7 +1748,7 @@
         </w:tc>
         <w:tc>
           <w:tcPr>
-            <w:tcW w:w="3515" w:type="dxa"/>
+            <w:tcW w:w="3414" w:type="dxa"/>
             <w:tcBorders>
               <w:top w:val="single" w:sz="8" w:space="0" w:color="000000"/>
               <w:left w:val="single" w:sz="8" w:space="0" w:color="000000"/>
@@ -1722,7 +1840,7 @@
         </w:tc>
         <w:tc>
           <w:tcPr>
-            <w:tcW w:w="950" w:type="dxa"/>
+            <w:tcW w:w="1051" w:type="dxa"/>
             <w:tcBorders>
               <w:top w:val="single" w:sz="8" w:space="0" w:color="000000"/>
               <w:left w:val="single" w:sz="8" w:space="0" w:color="000000"/>
@@ -1762,7 +1880,7 @@
         </w:tc>
         <w:tc>
           <w:tcPr>
-            <w:tcW w:w="3515" w:type="dxa"/>
+            <w:tcW w:w="3414" w:type="dxa"/>
             <w:tcBorders>
               <w:top w:val="single" w:sz="8" w:space="0" w:color="000000"/>
               <w:left w:val="single" w:sz="8" w:space="0" w:color="000000"/>
@@ -1856,7 +1974,7 @@
         </w:tc>
         <w:tc>
           <w:tcPr>
-            <w:tcW w:w="950" w:type="dxa"/>
+            <w:tcW w:w="1051" w:type="dxa"/>
             <w:tcBorders>
               <w:top w:val="single" w:sz="8" w:space="0" w:color="000000"/>
               <w:left w:val="single" w:sz="8" w:space="0" w:color="000000"/>
@@ -1896,7 +2014,7 @@
         </w:tc>
         <w:tc>
           <w:tcPr>
-            <w:tcW w:w="3515" w:type="dxa"/>
+            <w:tcW w:w="3414" w:type="dxa"/>
             <w:tcBorders>
               <w:top w:val="single" w:sz="8" w:space="0" w:color="000000"/>
               <w:left w:val="single" w:sz="8" w:space="0" w:color="000000"/>
@@ -1988,7 +2106,7 @@
         </w:tc>
         <w:tc>
           <w:tcPr>
-            <w:tcW w:w="950" w:type="dxa"/>
+            <w:tcW w:w="1051" w:type="dxa"/>
             <w:tcBorders>
               <w:top w:val="single" w:sz="8" w:space="0" w:color="000000"/>
               <w:left w:val="single" w:sz="8" w:space="0" w:color="000000"/>
@@ -2028,7 +2146,7 @@
         </w:tc>
         <w:tc>
           <w:tcPr>
-            <w:tcW w:w="3515" w:type="dxa"/>
+            <w:tcW w:w="3414" w:type="dxa"/>
             <w:tcBorders>
               <w:top w:val="single" w:sz="8" w:space="0" w:color="000000"/>
               <w:left w:val="single" w:sz="8" w:space="0" w:color="000000"/>
@@ -2122,7 +2240,7 @@
         </w:tc>
         <w:tc>
           <w:tcPr>
-            <w:tcW w:w="950" w:type="dxa"/>
+            <w:tcW w:w="1051" w:type="dxa"/>
             <w:tcBorders>
               <w:top w:val="single" w:sz="8" w:space="0" w:color="000000"/>
               <w:left w:val="single" w:sz="8" w:space="0" w:color="000000"/>
@@ -2162,7 +2280,7 @@
         </w:tc>
         <w:tc>
           <w:tcPr>
-            <w:tcW w:w="3515" w:type="dxa"/>
+            <w:tcW w:w="3414" w:type="dxa"/>
             <w:tcBorders>
               <w:top w:val="single" w:sz="8" w:space="0" w:color="000000"/>
               <w:left w:val="single" w:sz="8" w:space="0" w:color="000000"/>
@@ -2255,7 +2373,7 @@
         </w:tc>
         <w:tc>
           <w:tcPr>
-            <w:tcW w:w="950" w:type="dxa"/>
+            <w:tcW w:w="1051" w:type="dxa"/>
             <w:tcBorders>
               <w:top w:val="single" w:sz="8" w:space="0" w:color="000000"/>
               <w:left w:val="single" w:sz="8" w:space="0" w:color="000000"/>
@@ -2295,7 +2413,7 @@
         </w:tc>
         <w:tc>
           <w:tcPr>
-            <w:tcW w:w="3515" w:type="dxa"/>
+            <w:tcW w:w="3414" w:type="dxa"/>
             <w:tcBorders>
               <w:top w:val="single" w:sz="8" w:space="0" w:color="000000"/>
               <w:left w:val="single" w:sz="8" w:space="0" w:color="000000"/>
@@ -2396,7 +2514,7 @@
         </w:tc>
         <w:tc>
           <w:tcPr>
-            <w:tcW w:w="950" w:type="dxa"/>
+            <w:tcW w:w="1051" w:type="dxa"/>
             <w:tcBorders>
               <w:top w:val="single" w:sz="8" w:space="0" w:color="000000"/>
               <w:left w:val="single" w:sz="8" w:space="0" w:color="000000"/>
@@ -2444,7 +2562,7 @@
         </w:tc>
         <w:tc>
           <w:tcPr>
-            <w:tcW w:w="3515" w:type="dxa"/>
+            <w:tcW w:w="3414" w:type="dxa"/>
             <w:tcBorders>
               <w:top w:val="single" w:sz="8" w:space="0" w:color="000000"/>
               <w:left w:val="single" w:sz="8" w:space="0" w:color="000000"/>
@@ -2469,6 +2587,7 @@
                 <w:szCs w:val="24"/>
               </w:rPr>
             </w:pPr>
+            <w:proofErr w:type="spellStart"/>
             <w:r>
               <w:rPr>
                 <w:b/>
@@ -2476,7 +2595,17 @@
                 <w:sz w:val="24"/>
                 <w:szCs w:val="24"/>
               </w:rPr>
-              <w:t>(OPERATORE)</w:t>
+              <w:t>Readings</w:t>
+            </w:r>
+            <w:proofErr w:type="spellEnd"/>
+            <w:r>
+              <w:rPr>
+                <w:b/>
+                <w:bCs/>
+                <w:sz w:val="24"/>
+                <w:szCs w:val="24"/>
+              </w:rPr>
+              <w:t xml:space="preserve"> Operator</w:t>
             </w:r>
           </w:p>
         </w:tc>
@@ -2555,44 +2684,44 @@
         </w:tc>
         <w:tc>
           <w:tcPr>
-            <w:tcW w:w="950" w:type="dxa"/>
-            <w:tcBorders>
-              <w:top w:val="single" w:sz="8" w:space="0" w:color="000000"/>
-              <w:left w:val="single" w:sz="8" w:space="0" w:color="000000"/>
-              <w:bottom w:val="single" w:sz="8" w:space="0" w:color="000000"/>
-              <w:right w:val="single" w:sz="8" w:space="0" w:color="000000"/>
-            </w:tcBorders>
-            <w:shd w:val="clear" w:color="auto" w:fill="auto"/>
-            <w:tcMar>
-              <w:top w:w="72" w:type="dxa"/>
-              <w:left w:w="144" w:type="dxa"/>
-              <w:bottom w:w="72" w:type="dxa"/>
-              <w:right w:w="144" w:type="dxa"/>
-            </w:tcMar>
-          </w:tcPr>
-          <w:p>
-            <w:pPr>
-              <w:rPr>
-                <w:i/>
-                <w:iCs/>
-                <w:sz w:val="24"/>
-                <w:szCs w:val="24"/>
-              </w:rPr>
-            </w:pPr>
-            <w:r>
-              <w:rPr>
-                <w:i/>
-                <w:iCs/>
-                <w:sz w:val="24"/>
-                <w:szCs w:val="24"/>
-              </w:rPr>
-              <w:t>9.1</w:t>
-            </w:r>
-          </w:p>
-        </w:tc>
-        <w:tc>
-          <w:tcPr>
-            <w:tcW w:w="3515" w:type="dxa"/>
+            <w:tcW w:w="1051" w:type="dxa"/>
+            <w:tcBorders>
+              <w:top w:val="single" w:sz="8" w:space="0" w:color="000000"/>
+              <w:left w:val="single" w:sz="8" w:space="0" w:color="000000"/>
+              <w:bottom w:val="single" w:sz="8" w:space="0" w:color="000000"/>
+              <w:right w:val="single" w:sz="8" w:space="0" w:color="000000"/>
+            </w:tcBorders>
+            <w:shd w:val="clear" w:color="auto" w:fill="auto"/>
+            <w:tcMar>
+              <w:top w:w="72" w:type="dxa"/>
+              <w:left w:w="144" w:type="dxa"/>
+              <w:bottom w:w="72" w:type="dxa"/>
+              <w:right w:w="144" w:type="dxa"/>
+            </w:tcMar>
+          </w:tcPr>
+          <w:p>
+            <w:pPr>
+              <w:rPr>
+                <w:i/>
+                <w:iCs/>
+                <w:sz w:val="24"/>
+                <w:szCs w:val="24"/>
+              </w:rPr>
+            </w:pPr>
+            <w:r>
+              <w:rPr>
+                <w:i/>
+                <w:iCs/>
+                <w:sz w:val="24"/>
+                <w:szCs w:val="24"/>
+              </w:rPr>
+              <w:t>9a</w:t>
+            </w:r>
+          </w:p>
+        </w:tc>
+        <w:tc>
+          <w:tcPr>
+            <w:tcW w:w="3414" w:type="dxa"/>
             <w:tcBorders>
               <w:top w:val="single" w:sz="8" w:space="0" w:color="000000"/>
               <w:left w:val="single" w:sz="8" w:space="0" w:color="000000"/>
@@ -2719,80 +2848,85 @@
         </w:tc>
         <w:tc>
           <w:tcPr>
-            <w:tcW w:w="950" w:type="dxa"/>
-            <w:tcBorders>
-              <w:top w:val="single" w:sz="8" w:space="0" w:color="000000"/>
-              <w:left w:val="single" w:sz="8" w:space="0" w:color="000000"/>
-              <w:bottom w:val="single" w:sz="8" w:space="0" w:color="000000"/>
-              <w:right w:val="single" w:sz="8" w:space="0" w:color="000000"/>
-            </w:tcBorders>
-            <w:shd w:val="clear" w:color="auto" w:fill="auto"/>
-            <w:tcMar>
-              <w:top w:w="72" w:type="dxa"/>
-              <w:left w:w="144" w:type="dxa"/>
-              <w:bottom w:w="72" w:type="dxa"/>
-              <w:right w:w="144" w:type="dxa"/>
-            </w:tcMar>
-          </w:tcPr>
-          <w:p>
-            <w:pPr>
-              <w:rPr>
-                <w:i/>
-                <w:iCs/>
-                <w:sz w:val="24"/>
-                <w:szCs w:val="24"/>
-              </w:rPr>
-            </w:pPr>
-            <w:r>
-              <w:rPr>
-                <w:i/>
-                <w:iCs/>
-                <w:sz w:val="24"/>
-                <w:szCs w:val="24"/>
-              </w:rPr>
-              <w:t xml:space="preserve">9.2 </w:t>
-            </w:r>
-          </w:p>
-        </w:tc>
-        <w:tc>
-          <w:tcPr>
-            <w:tcW w:w="3515" w:type="dxa"/>
-            <w:tcBorders>
-              <w:top w:val="single" w:sz="8" w:space="0" w:color="000000"/>
-              <w:left w:val="single" w:sz="8" w:space="0" w:color="000000"/>
-              <w:bottom w:val="single" w:sz="8" w:space="0" w:color="000000"/>
-              <w:right w:val="single" w:sz="8" w:space="0" w:color="000000"/>
-            </w:tcBorders>
-            <w:shd w:val="clear" w:color="auto" w:fill="auto"/>
-            <w:tcMar>
-              <w:top w:w="72" w:type="dxa"/>
-              <w:left w:w="144" w:type="dxa"/>
-              <w:bottom w:w="72" w:type="dxa"/>
-              <w:right w:w="144" w:type="dxa"/>
-            </w:tcMar>
-          </w:tcPr>
-          <w:p>
-            <w:pPr>
-              <w:rPr>
-                <w:sz w:val="24"/>
-                <w:szCs w:val="24"/>
-              </w:rPr>
-            </w:pPr>
-            <w:proofErr w:type="spellStart"/>
-            <w:r>
-              <w:rPr>
-                <w:sz w:val="24"/>
-                <w:szCs w:val="24"/>
-              </w:rPr>
-              <w:t>Presses</w:t>
-            </w:r>
-            <w:proofErr w:type="spellEnd"/>
-            <w:r>
-              <w:rPr>
-                <w:sz w:val="24"/>
-                <w:szCs w:val="24"/>
-              </w:rPr>
-              <w:t xml:space="preserve"> OK</w:t>
+            <w:tcW w:w="1051" w:type="dxa"/>
+            <w:tcBorders>
+              <w:top w:val="single" w:sz="8" w:space="0" w:color="000000"/>
+              <w:left w:val="single" w:sz="8" w:space="0" w:color="000000"/>
+              <w:bottom w:val="single" w:sz="8" w:space="0" w:color="000000"/>
+              <w:right w:val="single" w:sz="8" w:space="0" w:color="000000"/>
+            </w:tcBorders>
+            <w:shd w:val="clear" w:color="auto" w:fill="auto"/>
+            <w:tcMar>
+              <w:top w:w="72" w:type="dxa"/>
+              <w:left w:w="144" w:type="dxa"/>
+              <w:bottom w:w="72" w:type="dxa"/>
+              <w:right w:w="144" w:type="dxa"/>
+            </w:tcMar>
+          </w:tcPr>
+          <w:p>
+            <w:pPr>
+              <w:rPr>
+                <w:i/>
+                <w:iCs/>
+                <w:sz w:val="24"/>
+                <w:szCs w:val="24"/>
+                <w:lang w:val="en-GB"/>
+              </w:rPr>
+            </w:pPr>
+            <w:r>
+              <w:rPr>
+                <w:i/>
+                <w:iCs/>
+                <w:sz w:val="24"/>
+                <w:szCs w:val="24"/>
+                <w:lang w:val="en-GB"/>
+              </w:rPr>
+              <w:t>10a</w:t>
+            </w:r>
+            <w:r>
+              <w:rPr>
+                <w:i/>
+                <w:iCs/>
+                <w:sz w:val="24"/>
+                <w:szCs w:val="24"/>
+                <w:lang w:val="en-GB"/>
+              </w:rPr>
+              <w:t xml:space="preserve"> </w:t>
+            </w:r>
+          </w:p>
+        </w:tc>
+        <w:tc>
+          <w:tcPr>
+            <w:tcW w:w="3414" w:type="dxa"/>
+            <w:tcBorders>
+              <w:top w:val="single" w:sz="8" w:space="0" w:color="000000"/>
+              <w:left w:val="single" w:sz="8" w:space="0" w:color="000000"/>
+              <w:bottom w:val="single" w:sz="8" w:space="0" w:color="000000"/>
+              <w:right w:val="single" w:sz="8" w:space="0" w:color="000000"/>
+            </w:tcBorders>
+            <w:shd w:val="clear" w:color="auto" w:fill="auto"/>
+            <w:tcMar>
+              <w:top w:w="72" w:type="dxa"/>
+              <w:left w:w="144" w:type="dxa"/>
+              <w:bottom w:w="72" w:type="dxa"/>
+              <w:right w:w="144" w:type="dxa"/>
+            </w:tcMar>
+          </w:tcPr>
+          <w:p>
+            <w:pPr>
+              <w:rPr>
+                <w:sz w:val="24"/>
+                <w:szCs w:val="24"/>
+                <w:lang w:val="en-GB"/>
+              </w:rPr>
+            </w:pPr>
+            <w:r>
+              <w:rPr>
+                <w:sz w:val="24"/>
+                <w:szCs w:val="24"/>
+                <w:lang w:val="en-GB"/>
+              </w:rPr>
+              <w:t>Presses OK</w:t>
             </w:r>
           </w:p>
         </w:tc>
@@ -2820,6 +2954,7 @@
                 <w:iCs/>
                 <w:sz w:val="24"/>
                 <w:szCs w:val="24"/>
+                <w:lang w:val="en-GB"/>
               </w:rPr>
             </w:pPr>
           </w:p>
@@ -2845,52 +2980,53 @@
               <w:rPr>
                 <w:sz w:val="24"/>
                 <w:szCs w:val="24"/>
-              </w:rPr>
-            </w:pPr>
-          </w:p>
-        </w:tc>
-        <w:tc>
-          <w:tcPr>
-            <w:tcW w:w="950" w:type="dxa"/>
-            <w:tcBorders>
-              <w:top w:val="single" w:sz="8" w:space="0" w:color="000000"/>
-              <w:left w:val="single" w:sz="8" w:space="0" w:color="000000"/>
-              <w:bottom w:val="single" w:sz="8" w:space="0" w:color="000000"/>
-              <w:right w:val="single" w:sz="8" w:space="0" w:color="000000"/>
-            </w:tcBorders>
-            <w:shd w:val="clear" w:color="auto" w:fill="auto"/>
-            <w:tcMar>
-              <w:top w:w="72" w:type="dxa"/>
-              <w:left w:w="144" w:type="dxa"/>
-              <w:bottom w:w="72" w:type="dxa"/>
-              <w:right w:w="144" w:type="dxa"/>
-            </w:tcMar>
-          </w:tcPr>
-          <w:p>
-            <w:pPr>
-              <w:rPr>
-                <w:i/>
-                <w:iCs/>
-                <w:sz w:val="24"/>
-                <w:szCs w:val="24"/>
-                <w:lang w:val="en-GB"/>
-              </w:rPr>
-            </w:pPr>
-            <w:r>
-              <w:rPr>
-                <w:i/>
-                <w:iCs/>
-                <w:sz w:val="24"/>
-                <w:szCs w:val="24"/>
-                <w:lang w:val="en-GB"/>
-              </w:rPr>
-              <w:t xml:space="preserve">9.3 </w:t>
-            </w:r>
-          </w:p>
-        </w:tc>
-        <w:tc>
-          <w:tcPr>
-            <w:tcW w:w="3515" w:type="dxa"/>
+                <w:lang w:val="en-GB"/>
+              </w:rPr>
+            </w:pPr>
+          </w:p>
+        </w:tc>
+        <w:tc>
+          <w:tcPr>
+            <w:tcW w:w="1051" w:type="dxa"/>
+            <w:tcBorders>
+              <w:top w:val="single" w:sz="8" w:space="0" w:color="000000"/>
+              <w:left w:val="single" w:sz="8" w:space="0" w:color="000000"/>
+              <w:bottom w:val="single" w:sz="8" w:space="0" w:color="000000"/>
+              <w:right w:val="single" w:sz="8" w:space="0" w:color="000000"/>
+            </w:tcBorders>
+            <w:shd w:val="clear" w:color="auto" w:fill="auto"/>
+            <w:tcMar>
+              <w:top w:w="72" w:type="dxa"/>
+              <w:left w:w="144" w:type="dxa"/>
+              <w:bottom w:w="72" w:type="dxa"/>
+              <w:right w:w="144" w:type="dxa"/>
+            </w:tcMar>
+          </w:tcPr>
+          <w:p>
+            <w:pPr>
+              <w:rPr>
+                <w:i/>
+                <w:iCs/>
+                <w:sz w:val="24"/>
+                <w:szCs w:val="24"/>
+                <w:lang w:val="en-GB"/>
+              </w:rPr>
+            </w:pPr>
+            <w:r>
+              <w:rPr>
+                <w:i/>
+                <w:iCs/>
+                <w:sz w:val="24"/>
+                <w:szCs w:val="24"/>
+                <w:lang w:val="en-GB"/>
+              </w:rPr>
+              <w:t>11a</w:t>
+            </w:r>
+          </w:p>
+        </w:tc>
+        <w:tc>
+          <w:tcPr>
+            <w:tcW w:w="3414" w:type="dxa"/>
             <w:tcBorders>
               <w:top w:val="single" w:sz="8" w:space="0" w:color="000000"/>
               <w:left w:val="single" w:sz="8" w:space="0" w:color="000000"/>
@@ -2991,33 +3127,35 @@
         </w:tc>
         <w:tc>
           <w:tcPr>
-            <w:tcW w:w="950" w:type="dxa"/>
-            <w:tcBorders>
-              <w:top w:val="single" w:sz="8" w:space="0" w:color="000000"/>
-              <w:left w:val="single" w:sz="8" w:space="0" w:color="000000"/>
-              <w:bottom w:val="single" w:sz="8" w:space="0" w:color="000000"/>
-              <w:right w:val="single" w:sz="8" w:space="0" w:color="000000"/>
-            </w:tcBorders>
-            <w:shd w:val="clear" w:color="auto" w:fill="auto"/>
-            <w:tcMar>
-              <w:top w:w="72" w:type="dxa"/>
-              <w:left w:w="144" w:type="dxa"/>
-              <w:bottom w:w="72" w:type="dxa"/>
-              <w:right w:w="144" w:type="dxa"/>
-            </w:tcMar>
-          </w:tcPr>
-          <w:p>
-            <w:pPr>
-              <w:rPr>
-                <w:i/>
-                <w:iCs/>
-                <w:sz w:val="24"/>
-                <w:szCs w:val="24"/>
-                <w:lang w:val="en-GB"/>
-              </w:rPr>
-            </w:pPr>
-            <w:r>
-              <w:rPr>
+            <w:tcW w:w="1051" w:type="dxa"/>
+            <w:tcBorders>
+              <w:top w:val="single" w:sz="8" w:space="0" w:color="000000"/>
+              <w:left w:val="single" w:sz="8" w:space="0" w:color="000000"/>
+              <w:bottom w:val="single" w:sz="8" w:space="0" w:color="000000"/>
+              <w:right w:val="single" w:sz="8" w:space="0" w:color="000000"/>
+            </w:tcBorders>
+            <w:shd w:val="clear" w:color="auto" w:fill="auto"/>
+            <w:tcMar>
+              <w:top w:w="72" w:type="dxa"/>
+              <w:left w:w="144" w:type="dxa"/>
+              <w:bottom w:w="72" w:type="dxa"/>
+              <w:right w:w="144" w:type="dxa"/>
+            </w:tcMar>
+          </w:tcPr>
+          <w:p>
+            <w:pPr>
+              <w:rPr>
+                <w:b/>
+                <w:i/>
+                <w:iCs/>
+                <w:sz w:val="24"/>
+                <w:szCs w:val="24"/>
+                <w:lang w:val="en-GB"/>
+              </w:rPr>
+            </w:pPr>
+            <w:r>
+              <w:rPr>
+                <w:b/>
                 <w:i/>
                 <w:iCs/>
                 <w:sz w:val="24"/>
@@ -3026,11 +3164,22 @@
               </w:rPr>
               <w:t xml:space="preserve">Step </w:t>
             </w:r>
-          </w:p>
-        </w:tc>
-        <w:tc>
-          <w:tcPr>
-            <w:tcW w:w="3515" w:type="dxa"/>
+            <w:r>
+              <w:rPr>
+                <w:b/>
+                <w:i/>
+                <w:iCs/>
+                <w:sz w:val="24"/>
+                <w:szCs w:val="24"/>
+                <w:lang w:val="en-GB"/>
+              </w:rPr>
+              <w:t>n°</w:t>
+            </w:r>
+          </w:p>
+        </w:tc>
+        <w:tc>
+          <w:tcPr>
+            <w:tcW w:w="3414" w:type="dxa"/>
             <w:tcBorders>
               <w:top w:val="single" w:sz="8" w:space="0" w:color="000000"/>
               <w:left w:val="single" w:sz="8" w:space="0" w:color="000000"/>
@@ -3064,7 +3213,7 @@
                 <w:szCs w:val="24"/>
                 <w:lang w:val="en-GB"/>
               </w:rPr>
-              <w:t>(OPERATORE)</w:t>
+              <w:t>Readings Operator</w:t>
             </w:r>
           </w:p>
         </w:tc>
@@ -3144,46 +3293,46 @@
         </w:tc>
         <w:tc>
           <w:tcPr>
-            <w:tcW w:w="950" w:type="dxa"/>
-            <w:tcBorders>
-              <w:top w:val="single" w:sz="8" w:space="0" w:color="000000"/>
-              <w:left w:val="single" w:sz="8" w:space="0" w:color="000000"/>
-              <w:bottom w:val="single" w:sz="8" w:space="0" w:color="000000"/>
-              <w:right w:val="single" w:sz="8" w:space="0" w:color="000000"/>
-            </w:tcBorders>
-            <w:shd w:val="clear" w:color="auto" w:fill="auto"/>
-            <w:tcMar>
-              <w:top w:w="72" w:type="dxa"/>
-              <w:left w:w="144" w:type="dxa"/>
-              <w:bottom w:w="72" w:type="dxa"/>
-              <w:right w:w="144" w:type="dxa"/>
-            </w:tcMar>
-          </w:tcPr>
-          <w:p>
-            <w:pPr>
-              <w:rPr>
-                <w:i/>
-                <w:iCs/>
-                <w:sz w:val="24"/>
-                <w:szCs w:val="24"/>
-                <w:lang w:val="en-GB"/>
-              </w:rPr>
-            </w:pPr>
-            <w:r>
-              <w:rPr>
-                <w:i/>
-                <w:iCs/>
-                <w:sz w:val="24"/>
-                <w:szCs w:val="24"/>
-                <w:lang w:val="en-GB"/>
-              </w:rPr>
-              <w:t xml:space="preserve">8.1 </w:t>
-            </w:r>
-          </w:p>
-        </w:tc>
-        <w:tc>
-          <w:tcPr>
-            <w:tcW w:w="3515" w:type="dxa"/>
+            <w:tcW w:w="1051" w:type="dxa"/>
+            <w:tcBorders>
+              <w:top w:val="single" w:sz="8" w:space="0" w:color="000000"/>
+              <w:left w:val="single" w:sz="8" w:space="0" w:color="000000"/>
+              <w:bottom w:val="single" w:sz="8" w:space="0" w:color="000000"/>
+              <w:right w:val="single" w:sz="8" w:space="0" w:color="000000"/>
+            </w:tcBorders>
+            <w:shd w:val="clear" w:color="auto" w:fill="auto"/>
+            <w:tcMar>
+              <w:top w:w="72" w:type="dxa"/>
+              <w:left w:w="144" w:type="dxa"/>
+              <w:bottom w:w="72" w:type="dxa"/>
+              <w:right w:w="144" w:type="dxa"/>
+            </w:tcMar>
+          </w:tcPr>
+          <w:p>
+            <w:pPr>
+              <w:rPr>
+                <w:i/>
+                <w:iCs/>
+                <w:sz w:val="24"/>
+                <w:szCs w:val="24"/>
+                <w:lang w:val="en-GB"/>
+              </w:rPr>
+            </w:pPr>
+            <w:r>
+              <w:rPr>
+                <w:i/>
+                <w:iCs/>
+                <w:sz w:val="24"/>
+                <w:szCs w:val="24"/>
+                <w:lang w:val="en-GB"/>
+              </w:rPr>
+              <w:t>8b</w:t>
+            </w:r>
+          </w:p>
+        </w:tc>
+        <w:tc>
+          <w:tcPr>
+            <w:tcW w:w="3414" w:type="dxa"/>
             <w:tcBorders>
               <w:top w:val="single" w:sz="8" w:space="0" w:color="000000"/>
               <w:left w:val="single" w:sz="8" w:space="0" w:color="000000"/>
@@ -3253,8 +3402,6 @@
           <w:lang w:val="en-GB"/>
         </w:rPr>
       </w:pPr>
-      <w:bookmarkStart w:id="0" w:name="_GoBack"/>
-      <w:bookmarkEnd w:id="0"/>
     </w:p>
     <w:sectPr>
       <w:pgSz w:w="11906" w:h="16838"/>
@@ -3959,7 +4106,7 @@
 </file>
 
 <file path=customXml/itemProps1.xml><?xml version="1.0" encoding="utf-8"?>
-<ds:datastoreItem xmlns:ds="http://schemas.openxmlformats.org/officeDocument/2006/customXml" ds:itemID="{5E71DAF8-EA89-4B35-96D9-5C4F5FB58480}">
+<ds:datastoreItem xmlns:ds="http://schemas.openxmlformats.org/officeDocument/2006/customXml" ds:itemID="{5D65FDEE-C1A5-4907-870A-98B21E0B0B7E}">
   <ds:schemaRefs>
     <ds:schemaRef ds:uri="http://schemas.openxmlformats.org/officeDocument/2006/bibliography"/>
   </ds:schemaRefs>

</xml_diff>